<commit_message>
added product list and shopping cart
</commit_message>
<xml_diff>
--- a/LAP-Doku.docx
+++ b/LAP-Doku.docx
@@ -71,29 +71,27 @@
           </wp:inline>
         </w:drawing>
       </w:r>
-      <w:bookmarkStart w:id="2" w:name="_GoBack"/>
+    </w:p>
+    <w:p>
+      <w:pPr>
+        <w:pStyle w:val="berschrift1"/>
+      </w:pPr>
+    </w:p>
+    <w:p>
+      <w:pPr>
+        <w:pStyle w:val="berschrift1"/>
+      </w:pPr>
+      <w:r>
+        <w:t>Vorbereitung</w:t>
+      </w:r>
+    </w:p>
+    <w:p/>
+    <w:p>
+      <w:pPr>
+        <w:pStyle w:val="berschrift2"/>
+      </w:pPr>
+      <w:bookmarkStart w:id="2" w:name="_jus5uhaeqp4g" w:colFirst="0" w:colLast="0"/>
       <w:bookmarkEnd w:id="2"/>
-    </w:p>
-    <w:p>
-      <w:pPr>
-        <w:pStyle w:val="berschrift1"/>
-      </w:pPr>
-    </w:p>
-    <w:p>
-      <w:pPr>
-        <w:pStyle w:val="berschrift1"/>
-      </w:pPr>
-      <w:r>
-        <w:t>Vorbereitung</w:t>
-      </w:r>
-    </w:p>
-    <w:p/>
-    <w:p>
-      <w:pPr>
-        <w:pStyle w:val="berschrift2"/>
-      </w:pPr>
-      <w:bookmarkStart w:id="3" w:name="_jus5uhaeqp4g" w:colFirst="0" w:colLast="0"/>
-      <w:bookmarkEnd w:id="3"/>
       <w:r>
         <w:t>Frontend</w:t>
       </w:r>
@@ -175,8 +173,8 @@
       <w:pPr>
         <w:pStyle w:val="berschrift2"/>
       </w:pPr>
-      <w:bookmarkStart w:id="4" w:name="_xk93mx26wfhq" w:colFirst="0" w:colLast="0"/>
-      <w:bookmarkEnd w:id="4"/>
+      <w:bookmarkStart w:id="3" w:name="_xk93mx26wfhq" w:colFirst="0" w:colLast="0"/>
+      <w:bookmarkEnd w:id="3"/>
       <w:r>
         <w:t>Backend</w:t>
       </w:r>
@@ -248,21 +246,38 @@
       <w:pPr>
         <w:pStyle w:val="berschrift1"/>
       </w:pPr>
-      <w:bookmarkStart w:id="5" w:name="_g5d6mtfofxbm" w:colFirst="0" w:colLast="0"/>
+      <w:bookmarkStart w:id="4" w:name="_g5d6mtfofxbm" w:colFirst="0" w:colLast="0"/>
+      <w:bookmarkEnd w:id="4"/>
+      <w:r>
+        <w:t>Verwendete Technologien</w:t>
+      </w:r>
+    </w:p>
+    <w:p/>
+    <w:p>
+      <w:pPr>
+        <w:pStyle w:val="berschrift2"/>
+      </w:pPr>
+      <w:bookmarkStart w:id="5" w:name="_dmqjcy667271" w:colFirst="0" w:colLast="0"/>
       <w:bookmarkEnd w:id="5"/>
       <w:r>
-        <w:t>Verwendete Technologien</w:t>
-      </w:r>
-    </w:p>
-    <w:p/>
-    <w:p>
-      <w:pPr>
-        <w:pStyle w:val="berschrift2"/>
-      </w:pPr>
-      <w:bookmarkStart w:id="6" w:name="_dmqjcy667271" w:colFirst="0" w:colLast="0"/>
+        <w:t>Backend</w:t>
+      </w:r>
+    </w:p>
+    <w:p/>
+    <w:p>
+      <w:pPr>
+        <w:pStyle w:val="berschrift3"/>
+      </w:pPr>
+      <w:bookmarkStart w:id="6" w:name="_zgogzxrpkgis" w:colFirst="0" w:colLast="0"/>
       <w:bookmarkEnd w:id="6"/>
       <w:r>
-        <w:t>Backend</w:t>
+        <w:t>Python</w:t>
+      </w:r>
+    </w:p>
+    <w:p/>
+    <w:p>
+      <w:r>
+        <w:t>Ich verwende Python, weil ich einiges an Erfahrung mit dieser Programmiersprache gesammelt habe.</w:t>
       </w:r>
     </w:p>
     <w:p/>
@@ -270,25 +285,8 @@
       <w:pPr>
         <w:pStyle w:val="berschrift3"/>
       </w:pPr>
-      <w:bookmarkStart w:id="7" w:name="_zgogzxrpkgis" w:colFirst="0" w:colLast="0"/>
+      <w:bookmarkStart w:id="7" w:name="_o1nroeh6apzv" w:colFirst="0" w:colLast="0"/>
       <w:bookmarkEnd w:id="7"/>
-      <w:r>
-        <w:t>Python</w:t>
-      </w:r>
-    </w:p>
-    <w:p/>
-    <w:p>
-      <w:r>
-        <w:t>Ich verwende Python, weil ich einiges an Erfahrung mit dieser Programmiersprache gesammelt habe.</w:t>
-      </w:r>
-    </w:p>
-    <w:p/>
-    <w:p>
-      <w:pPr>
-        <w:pStyle w:val="berschrift3"/>
-      </w:pPr>
-      <w:bookmarkStart w:id="8" w:name="_o1nroeh6apzv" w:colFirst="0" w:colLast="0"/>
-      <w:bookmarkEnd w:id="8"/>
       <w:r>
         <w:t xml:space="preserve">Python </w:t>
       </w:r>
@@ -334,305 +332,372 @@
       <w:pPr>
         <w:pStyle w:val="berschrift3"/>
       </w:pPr>
-      <w:bookmarkStart w:id="9" w:name="_f6hgzo2i5a5e" w:colFirst="0" w:colLast="0"/>
+      <w:bookmarkStart w:id="8" w:name="_f6hgzo2i5a5e" w:colFirst="0" w:colLast="0"/>
+      <w:bookmarkEnd w:id="8"/>
+      <w:proofErr w:type="spellStart"/>
+      <w:r>
+        <w:t>SQLAlchemy</w:t>
+      </w:r>
+      <w:proofErr w:type="spellEnd"/>
+    </w:p>
+    <w:p>
+      <w:proofErr w:type="spellStart"/>
+      <w:r>
+        <w:t>SQLAlchemy</w:t>
+      </w:r>
+      <w:proofErr w:type="spellEnd"/>
+      <w:r>
+        <w:t xml:space="preserve"> ist das größte (d.h. mit größter Community) ORM (</w:t>
+      </w:r>
+      <w:proofErr w:type="spellStart"/>
+      <w:r>
+        <w:t>Object</w:t>
+      </w:r>
+      <w:proofErr w:type="spellEnd"/>
+      <w:r>
+        <w:t>-Relational-</w:t>
+      </w:r>
+      <w:proofErr w:type="gramStart"/>
+      <w:r>
+        <w:t>Mapping)-</w:t>
+      </w:r>
+      <w:proofErr w:type="gramEnd"/>
+      <w:r>
+        <w:t>System für die Programmier</w:t>
+      </w:r>
+      <w:r>
+        <w:t>sprache Python.</w:t>
+      </w:r>
+    </w:p>
+    <w:p>
+      <w:r>
+        <w:t xml:space="preserve">Es ermöglicht mir, objektorientiert mit den Daten aus der Datenbank zu arbeiten, da ich mit </w:t>
+      </w:r>
+      <w:proofErr w:type="spellStart"/>
+      <w:r>
+        <w:t>SQLAlchemy</w:t>
+      </w:r>
+      <w:proofErr w:type="spellEnd"/>
+      <w:r>
+        <w:t xml:space="preserve"> Python-Klassen erstelle, welche die Datenbankentitäten repräsentieren. So kann ich Abfragen machen, ohne selber SQL-Scripts zu erstellen.</w:t>
+      </w:r>
+      <w:r>
+        <w:t xml:space="preserve"> Solche </w:t>
+      </w:r>
+      <w:proofErr w:type="spellStart"/>
+      <w:r>
+        <w:t>SQLAlchemy</w:t>
+      </w:r>
+      <w:proofErr w:type="spellEnd"/>
+      <w:r>
+        <w:t>-Abfragen sind auch gegen SQL-</w:t>
+      </w:r>
+      <w:proofErr w:type="spellStart"/>
+      <w:r>
+        <w:t>Injection</w:t>
+      </w:r>
+      <w:proofErr w:type="spellEnd"/>
+      <w:r>
+        <w:t xml:space="preserve"> geschützt.</w:t>
+      </w:r>
+    </w:p>
+    <w:p/>
+    <w:p/>
+    <w:p/>
+    <w:p>
+      <w:pPr>
+        <w:pStyle w:val="berschrift2"/>
+      </w:pPr>
+      <w:bookmarkStart w:id="9" w:name="_a29yvqfqimc1" w:colFirst="0" w:colLast="0"/>
       <w:bookmarkEnd w:id="9"/>
-      <w:proofErr w:type="spellStart"/>
-      <w:r>
-        <w:t>SQLAlchemy</w:t>
-      </w:r>
-      <w:proofErr w:type="spellEnd"/>
-    </w:p>
-    <w:p>
-      <w:proofErr w:type="spellStart"/>
-      <w:r>
-        <w:t>SQLAlchemy</w:t>
-      </w:r>
-      <w:proofErr w:type="spellEnd"/>
-      <w:r>
-        <w:t xml:space="preserve"> ist das größte (d.h. mit größter Community) ORM (</w:t>
-      </w:r>
-      <w:proofErr w:type="spellStart"/>
-      <w:r>
-        <w:t>Object</w:t>
-      </w:r>
-      <w:proofErr w:type="spellEnd"/>
-      <w:r>
-        <w:t>-Relational-</w:t>
+      <w:r>
+        <w:t>Frontend</w:t>
+      </w:r>
+    </w:p>
+    <w:p/>
+    <w:p>
+      <w:pPr>
+        <w:pStyle w:val="berschrift3"/>
+      </w:pPr>
+      <w:bookmarkStart w:id="10" w:name="_cxu18d7969uk" w:colFirst="0" w:colLast="0"/>
+      <w:bookmarkEnd w:id="10"/>
+      <w:proofErr w:type="spellStart"/>
+      <w:r>
+        <w:t>VueJS</w:t>
+      </w:r>
+      <w:proofErr w:type="spellEnd"/>
+    </w:p>
+    <w:p/>
+    <w:p>
+      <w:r>
+        <w:t xml:space="preserve">Ich verwende das </w:t>
+      </w:r>
+      <w:proofErr w:type="spellStart"/>
+      <w:r>
+        <w:t>Javascript</w:t>
+      </w:r>
+      <w:proofErr w:type="spellEnd"/>
+      <w:r>
+        <w:t>-Framework “</w:t>
+      </w:r>
+      <w:proofErr w:type="spellStart"/>
+      <w:r>
+        <w:t>Vue</w:t>
+      </w:r>
+      <w:proofErr w:type="spellEnd"/>
+      <w:r>
+        <w:t>”, weil ich bereits Erfahrungen damit in der Arbeit gesammelt habe und mir das Entwickeln damit gefällt. Besonders mag ich di</w:t>
+      </w:r>
+      <w:r>
+        <w:t xml:space="preserve">e Erstellung von eigenen “Components”, die man weiterverwenden kann. Außerdem kann man öffentliche </w:t>
+      </w:r>
+      <w:proofErr w:type="spellStart"/>
+      <w:r>
+        <w:t>Component</w:t>
+      </w:r>
+      <w:proofErr w:type="spellEnd"/>
+      <w:r>
+        <w:t xml:space="preserve">-Libraries verwenden, zum Beispiel </w:t>
+      </w:r>
+      <w:proofErr w:type="spellStart"/>
+      <w:r>
+        <w:t>PrimeVue</w:t>
+      </w:r>
+      <w:proofErr w:type="spellEnd"/>
+      <w:r>
+        <w:t xml:space="preserve">. </w:t>
+      </w:r>
+    </w:p>
+    <w:p/>
+    <w:p>
+      <w:pPr>
+        <w:pStyle w:val="berschrift3"/>
+      </w:pPr>
+      <w:bookmarkStart w:id="11" w:name="_dhai90edbo22" w:colFirst="0" w:colLast="0"/>
+      <w:bookmarkEnd w:id="11"/>
+      <w:proofErr w:type="spellStart"/>
+      <w:r>
+        <w:t>TailwindCSS</w:t>
+      </w:r>
+      <w:proofErr w:type="spellEnd"/>
+    </w:p>
+    <w:p/>
+    <w:p>
+      <w:r>
+        <w:t xml:space="preserve">Ich benutze </w:t>
+      </w:r>
+      <w:proofErr w:type="spellStart"/>
+      <w:r>
+        <w:t>TailwindCSS</w:t>
+      </w:r>
+      <w:proofErr w:type="spellEnd"/>
+      <w:r>
+        <w:t xml:space="preserve">, weil es mir das Styling vereinfacht. Ich spare mir Zeit, indem </w:t>
+      </w:r>
+      <w:r>
+        <w:t xml:space="preserve">ich mir nicht immer Namen für neue CSS-Klassen ausdenken muss, und bin deshalb einfach ein Fan davon, wie schnell man mit </w:t>
+      </w:r>
+      <w:proofErr w:type="spellStart"/>
+      <w:r>
+        <w:t>TailwindCSS</w:t>
+      </w:r>
+      <w:proofErr w:type="spellEnd"/>
+      <w:r>
+        <w:t xml:space="preserve"> zu schönen Ergebnissen kommt. Auch die “</w:t>
+      </w:r>
+      <w:proofErr w:type="spellStart"/>
+      <w:r>
+        <w:t>Modifier</w:t>
+      </w:r>
+      <w:proofErr w:type="spellEnd"/>
+      <w:r>
+        <w:t xml:space="preserve">” von </w:t>
+      </w:r>
+      <w:proofErr w:type="spellStart"/>
+      <w:r>
+        <w:t>Tailwind</w:t>
+      </w:r>
+      <w:proofErr w:type="spellEnd"/>
+      <w:r>
+        <w:t xml:space="preserve"> sind sehr nützlich, so muss man zum Beispiel nicht extra Me</w:t>
+      </w:r>
+      <w:r>
+        <w:t xml:space="preserve">dia </w:t>
+      </w:r>
+      <w:proofErr w:type="spellStart"/>
+      <w:r>
+        <w:t>Queries</w:t>
+      </w:r>
+      <w:proofErr w:type="spellEnd"/>
+      <w:r>
+        <w:t xml:space="preserve"> in CSS schreiben.</w:t>
+      </w:r>
+    </w:p>
+    <w:p/>
+    <w:p>
+      <w:pPr>
+        <w:pStyle w:val="berschrift3"/>
+      </w:pPr>
+      <w:bookmarkStart w:id="12" w:name="_cgh3lon3sr3m" w:colFirst="0" w:colLast="0"/>
+      <w:bookmarkEnd w:id="12"/>
+      <w:proofErr w:type="spellStart"/>
+      <w:r>
+        <w:t>Typescript</w:t>
+      </w:r>
+      <w:proofErr w:type="spellEnd"/>
+    </w:p>
+    <w:p/>
+    <w:p>
+      <w:r>
+        <w:t xml:space="preserve">Man kann </w:t>
+      </w:r>
+      <w:proofErr w:type="spellStart"/>
+      <w:r>
+        <w:t>Vue</w:t>
+      </w:r>
+      <w:proofErr w:type="spellEnd"/>
+      <w:r>
+        <w:t xml:space="preserve"> entweder mit </w:t>
+      </w:r>
+      <w:proofErr w:type="spellStart"/>
+      <w:r>
+        <w:t>Javascript</w:t>
+      </w:r>
+      <w:proofErr w:type="spellEnd"/>
+      <w:r>
+        <w:t xml:space="preserve"> oder mit </w:t>
+      </w:r>
+      <w:proofErr w:type="spellStart"/>
+      <w:r>
+        <w:t>Typescript</w:t>
+      </w:r>
+      <w:proofErr w:type="spellEnd"/>
+      <w:r>
+        <w:t xml:space="preserve"> verwenden. Ich habe zwar deutlich mehr Erfahrung in normalem </w:t>
+      </w:r>
+      <w:proofErr w:type="spellStart"/>
+      <w:r>
+        <w:t>Javascript</w:t>
+      </w:r>
+      <w:proofErr w:type="spellEnd"/>
+      <w:r>
+        <w:t xml:space="preserve">, aber finde </w:t>
+      </w:r>
+      <w:proofErr w:type="spellStart"/>
+      <w:r>
+        <w:t>Typescript</w:t>
+      </w:r>
+      <w:proofErr w:type="spellEnd"/>
+      <w:r>
+        <w:t xml:space="preserve"> sehr interessant, weil man durch das Type-</w:t>
+      </w:r>
+      <w:proofErr w:type="spellStart"/>
+      <w:r>
+        <w:t>Checking</w:t>
+      </w:r>
+      <w:proofErr w:type="spellEnd"/>
+      <w:r>
+        <w:t xml:space="preserve"> schon währ</w:t>
+      </w:r>
+      <w:r>
+        <w:t>end der Entwicklung auf mögliche Fehler aufmerksam wird und somit sauberer arbeitet.</w:t>
+      </w:r>
+    </w:p>
+    <w:p/>
+    <w:p>
+      <w:pPr>
+        <w:pStyle w:val="berschrift2"/>
+      </w:pPr>
+      <w:bookmarkStart w:id="13" w:name="_datt9uanv5c3" w:colFirst="0" w:colLast="0"/>
+      <w:bookmarkEnd w:id="13"/>
+      <w:r>
+        <w:t>Datenbank</w:t>
+      </w:r>
+    </w:p>
+    <w:p/>
+    <w:p>
+      <w:r>
+        <w:t>Als Datenbank verwende ich MySQL, da ich Erfahrung damit gesammelt habe und es via XAMPP schon vorinstalliert ist.</w:t>
+      </w:r>
+    </w:p>
+    <w:p/>
+    <w:p/>
+    <w:p>
+      <w:r>
+        <w:t>MySQL</w:t>
+      </w:r>
+      <w:r>
+        <w:t xml:space="preserve"> </w:t>
       </w:r>
       <w:proofErr w:type="gramStart"/>
       <w:r>
-        <w:t>Mapping)-</w:t>
+        <w:t>starten</w:t>
       </w:r>
       <w:proofErr w:type="gramEnd"/>
-      <w:r>
-        <w:t>System für die Programmier</w:t>
-      </w:r>
-      <w:r>
-        <w:t>sprache Python.</w:t>
-      </w:r>
-    </w:p>
-    <w:p>
-      <w:r>
-        <w:t xml:space="preserve">Es ermöglicht mir, objektorientiert mit den Daten aus der Datenbank zu arbeiten, da ich mit </w:t>
-      </w:r>
-      <w:proofErr w:type="spellStart"/>
-      <w:r>
-        <w:t>SQLAlchemy</w:t>
-      </w:r>
-      <w:proofErr w:type="spellEnd"/>
-      <w:r>
-        <w:t xml:space="preserve"> Python-Klassen erstelle, welche die Datenbankentitäten repräsentieren. So kann ich Abfragen machen, ohne selber SQL-Scripts zu erstellen.</w:t>
-      </w:r>
-      <w:r>
-        <w:t xml:space="preserve"> Solche </w:t>
-      </w:r>
-      <w:proofErr w:type="spellStart"/>
-      <w:r>
-        <w:t>SQLAlchemy</w:t>
-      </w:r>
-      <w:proofErr w:type="spellEnd"/>
-      <w:r>
-        <w:t>-Abfragen sind auch gegen SQL-</w:t>
-      </w:r>
-      <w:proofErr w:type="spellStart"/>
-      <w:r>
-        <w:t>Injection</w:t>
-      </w:r>
-      <w:proofErr w:type="spellEnd"/>
-      <w:r>
-        <w:t xml:space="preserve"> geschützt.</w:t>
-      </w:r>
-    </w:p>
-    <w:p/>
-    <w:p/>
-    <w:p/>
-    <w:p>
-      <w:pPr>
-        <w:pStyle w:val="berschrift2"/>
-      </w:pPr>
-      <w:bookmarkStart w:id="10" w:name="_a29yvqfqimc1" w:colFirst="0" w:colLast="0"/>
-      <w:bookmarkEnd w:id="10"/>
-      <w:r>
-        <w:t>Frontend</w:t>
-      </w:r>
-    </w:p>
-    <w:p/>
-    <w:p>
-      <w:pPr>
-        <w:pStyle w:val="berschrift3"/>
-      </w:pPr>
-      <w:bookmarkStart w:id="11" w:name="_cxu18d7969uk" w:colFirst="0" w:colLast="0"/>
-      <w:bookmarkEnd w:id="11"/>
-      <w:proofErr w:type="spellStart"/>
-      <w:r>
-        <w:t>VueJS</w:t>
-      </w:r>
-      <w:proofErr w:type="spellEnd"/>
-    </w:p>
-    <w:p/>
-    <w:p>
-      <w:r>
-        <w:t xml:space="preserve">Ich verwende das </w:t>
-      </w:r>
-      <w:proofErr w:type="spellStart"/>
-      <w:r>
-        <w:t>Javascript</w:t>
-      </w:r>
-      <w:proofErr w:type="spellEnd"/>
-      <w:r>
-        <w:t>-Framework “</w:t>
-      </w:r>
-      <w:proofErr w:type="spellStart"/>
-      <w:r>
-        <w:t>Vue</w:t>
-      </w:r>
-      <w:proofErr w:type="spellEnd"/>
-      <w:r>
-        <w:t>”, weil ich bereits Erfahrungen damit in der Arbeit gesammelt habe und mir das Entwickeln damit gefällt. Besonders mag ich di</w:t>
-      </w:r>
-      <w:r>
-        <w:t xml:space="preserve">e Erstellung von eigenen “Components”, die man weiterverwenden kann. Außerdem kann man öffentliche </w:t>
-      </w:r>
-      <w:proofErr w:type="spellStart"/>
-      <w:r>
-        <w:t>Component</w:t>
-      </w:r>
-      <w:proofErr w:type="spellEnd"/>
-      <w:r>
-        <w:t xml:space="preserve">-Libraries verwenden, zum Beispiel </w:t>
-      </w:r>
-      <w:proofErr w:type="spellStart"/>
-      <w:r>
-        <w:t>PrimeVue</w:t>
-      </w:r>
-      <w:proofErr w:type="spellEnd"/>
-      <w:r>
-        <w:t xml:space="preserve">. </w:t>
-      </w:r>
-    </w:p>
-    <w:p/>
-    <w:p>
-      <w:pPr>
-        <w:pStyle w:val="berschrift3"/>
-      </w:pPr>
-      <w:bookmarkStart w:id="12" w:name="_dhai90edbo22" w:colFirst="0" w:colLast="0"/>
-      <w:bookmarkEnd w:id="12"/>
-      <w:proofErr w:type="spellStart"/>
-      <w:r>
-        <w:t>TailwindCSS</w:t>
-      </w:r>
-      <w:proofErr w:type="spellEnd"/>
-    </w:p>
-    <w:p/>
-    <w:p>
-      <w:r>
-        <w:t xml:space="preserve">Ich benutze </w:t>
-      </w:r>
-      <w:proofErr w:type="spellStart"/>
-      <w:r>
-        <w:t>TailwindCSS</w:t>
-      </w:r>
-      <w:proofErr w:type="spellEnd"/>
-      <w:r>
-        <w:t xml:space="preserve">, weil es mir das Styling vereinfacht. Ich spare mir Zeit, indem </w:t>
-      </w:r>
-      <w:r>
-        <w:t xml:space="preserve">ich mir nicht immer Namen für neue CSS-Klassen ausdenken muss, und bin deshalb einfach ein Fan davon, wie schnell man mit </w:t>
-      </w:r>
-      <w:proofErr w:type="spellStart"/>
-      <w:r>
-        <w:t>TailwindCSS</w:t>
-      </w:r>
-      <w:proofErr w:type="spellEnd"/>
-      <w:r>
-        <w:t xml:space="preserve"> zu schönen Ergebnissen kommt. Auch die “</w:t>
-      </w:r>
-      <w:proofErr w:type="spellStart"/>
-      <w:r>
-        <w:t>Modifier</w:t>
-      </w:r>
-      <w:proofErr w:type="spellEnd"/>
-      <w:r>
-        <w:t xml:space="preserve">” von </w:t>
-      </w:r>
-      <w:proofErr w:type="spellStart"/>
-      <w:r>
-        <w:t>Tailwind</w:t>
-      </w:r>
-      <w:proofErr w:type="spellEnd"/>
-      <w:r>
-        <w:t xml:space="preserve"> sind sehr nützlich, so muss man zum Beispiel nicht extra Me</w:t>
-      </w:r>
-      <w:r>
-        <w:t xml:space="preserve">dia </w:t>
-      </w:r>
-      <w:proofErr w:type="spellStart"/>
-      <w:r>
-        <w:t>Queries</w:t>
-      </w:r>
-      <w:proofErr w:type="spellEnd"/>
-      <w:r>
-        <w:t xml:space="preserve"> in CSS schreiben.</w:t>
-      </w:r>
-    </w:p>
-    <w:p/>
-    <w:p>
-      <w:pPr>
-        <w:pStyle w:val="berschrift3"/>
-      </w:pPr>
-      <w:bookmarkStart w:id="13" w:name="_cgh3lon3sr3m" w:colFirst="0" w:colLast="0"/>
-      <w:bookmarkEnd w:id="13"/>
-      <w:proofErr w:type="spellStart"/>
-      <w:r>
-        <w:t>Typescript</w:t>
-      </w:r>
-      <w:proofErr w:type="spellEnd"/>
-    </w:p>
-    <w:p/>
-    <w:p>
-      <w:r>
-        <w:t xml:space="preserve">Man kann </w:t>
-      </w:r>
-      <w:proofErr w:type="spellStart"/>
-      <w:r>
-        <w:t>Vue</w:t>
-      </w:r>
-      <w:proofErr w:type="spellEnd"/>
-      <w:r>
-        <w:t xml:space="preserve"> entweder mit </w:t>
-      </w:r>
-      <w:proofErr w:type="spellStart"/>
-      <w:r>
-        <w:t>Javascript</w:t>
-      </w:r>
-      <w:proofErr w:type="spellEnd"/>
-      <w:r>
-        <w:t xml:space="preserve"> oder mit </w:t>
-      </w:r>
-      <w:proofErr w:type="spellStart"/>
-      <w:r>
-        <w:t>Typescript</w:t>
-      </w:r>
-      <w:proofErr w:type="spellEnd"/>
-      <w:r>
-        <w:t xml:space="preserve"> verwenden. Ich habe zwar deutlich mehr Erfahrung in normalem </w:t>
-      </w:r>
-      <w:proofErr w:type="spellStart"/>
-      <w:r>
-        <w:t>Javascript</w:t>
-      </w:r>
-      <w:proofErr w:type="spellEnd"/>
-      <w:r>
-        <w:t xml:space="preserve">, aber finde </w:t>
-      </w:r>
-      <w:proofErr w:type="spellStart"/>
-      <w:r>
-        <w:t>Typescript</w:t>
-      </w:r>
-      <w:proofErr w:type="spellEnd"/>
-      <w:r>
-        <w:t xml:space="preserve"> sehr interessant, weil man durch das Type-</w:t>
-      </w:r>
-      <w:proofErr w:type="spellStart"/>
-      <w:r>
-        <w:t>Checking</w:t>
-      </w:r>
-      <w:proofErr w:type="spellEnd"/>
-      <w:r>
-        <w:t xml:space="preserve"> schon währ</w:t>
-      </w:r>
-      <w:r>
-        <w:t>end der Entwicklung auf mögliche Fehler aufmerksam wird und somit sauberer arbeitet.</w:t>
-      </w:r>
-    </w:p>
-    <w:p/>
-    <w:p>
-      <w:pPr>
-        <w:pStyle w:val="berschrift2"/>
-      </w:pPr>
-      <w:bookmarkStart w:id="14" w:name="_datt9uanv5c3" w:colFirst="0" w:colLast="0"/>
-      <w:bookmarkEnd w:id="14"/>
-      <w:r>
-        <w:t>Datenbank</w:t>
-      </w:r>
-    </w:p>
-    <w:p/>
-    <w:p>
-      <w:r>
-        <w:t>Als Datenbank verwende ich MySQL, da ich Erfahrung damit gesammelt habe und es via XAMPP schon vorinstalliert ist.</w:t>
-      </w:r>
-    </w:p>
-    <w:p/>
-    <w:p/>
-    <w:p>
-      <w:r>
-        <w:t>Programm starten</w:t>
-      </w:r>
-    </w:p>
-    <w:p/>
-    <w:p>
-      <w:r>
-        <w:t>Datenbank starten via XAMPP; sie läuft dann auf Port 3306.</w:t>
+    </w:p>
+    <w:p/>
+    <w:p>
+      <w:r>
+        <w:t>MySQL</w:t>
+      </w:r>
+      <w:r>
+        <w:t xml:space="preserve"> starten via XAMPP; </w:t>
+      </w:r>
+      <w:r>
+        <w:t>es</w:t>
+      </w:r>
+      <w:r>
+        <w:t xml:space="preserve"> läuft dann auf Port 3306.</w:t>
+      </w:r>
+    </w:p>
+    <w:p/>
+    <w:p>
+      <w:r>
+        <w:t>Datenbank erstellen</w:t>
+      </w:r>
+    </w:p>
+    <w:p/>
+    <w:p>
+      <w:r>
+        <w:t>Datenbank „</w:t>
+      </w:r>
+      <w:proofErr w:type="spellStart"/>
+      <w:r>
+        <w:t>webshop-db</w:t>
+      </w:r>
+      <w:proofErr w:type="spellEnd"/>
+      <w:r>
+        <w:t xml:space="preserve">“ gemäß der Datei </w:t>
+      </w:r>
+      <w:proofErr w:type="spellStart"/>
+      <w:r>
+        <w:t>db.sql</w:t>
+      </w:r>
+      <w:proofErr w:type="spellEnd"/>
+      <w:r>
+        <w:t xml:space="preserve"> erstellen. </w:t>
+      </w:r>
+      <w:r>
+        <w:t>Benutzer</w:t>
+      </w:r>
+      <w:r>
+        <w:t xml:space="preserve"> „</w:t>
+      </w:r>
+      <w:proofErr w:type="spellStart"/>
+      <w:r>
+        <w:t>webshop</w:t>
+      </w:r>
+      <w:proofErr w:type="spellEnd"/>
+      <w:r>
+        <w:t xml:space="preserve">“ mit allen Berechtigungen erstellen (Passwort siehe </w:t>
+      </w:r>
+      <w:proofErr w:type="spellStart"/>
+      <w:r>
+        <w:t>api</w:t>
+      </w:r>
+      <w:proofErr w:type="spellEnd"/>
+      <w:r>
+        <w:t>/config.py).</w:t>
       </w:r>
     </w:p>
     <w:p/>
@@ -644,6 +709,12 @@
       <w:proofErr w:type="spellEnd"/>
       <w:r>
         <w:t>-App starten:</w:t>
+      </w:r>
+    </w:p>
+    <w:p/>
+    <w:p>
+      <w:r>
+        <w:t>Option 1: Virtuelles Environment:</w:t>
       </w:r>
     </w:p>
     <w:p/>
@@ -796,12 +867,6 @@
       </w:r>
     </w:p>
     <w:p>
-      <w:pPr>
-        <w:numPr>
-          <w:ilvl w:val="0"/>
-          <w:numId w:val="1"/>
-        </w:numPr>
-      </w:pPr>
       <w:proofErr w:type="spellStart"/>
       <w:r>
         <w:t>flask</w:t>
@@ -824,21 +889,400 @@
       </w:r>
       <w:proofErr w:type="spellEnd"/>
       <w:r>
+        <w:t xml:space="preserve"> run</w:t>
+      </w:r>
+      <w:bookmarkStart w:id="14" w:name="_GoBack"/>
+      <w:bookmarkEnd w:id="14"/>
+      <w:r>
         <w:t xml:space="preserve"> </w:t>
       </w:r>
-      <w:proofErr w:type="spellStart"/>
-      <w:r>
+    </w:p>
+    <w:p/>
+    <w:p/>
+    <w:p>
+      <w:pPr>
+        <w:ind w:left="720"/>
+      </w:pPr>
+    </w:p>
+    <w:p/>
+    <w:p>
+      <w:r>
+        <w:t>Die App läuft dann auf Port 5000.</w:t>
+      </w:r>
+    </w:p>
+    <w:p/>
+    <w:p>
+      <w:r>
+        <w:t>Option 2: Ohne virtuelles Environment starten</w:t>
+      </w:r>
+    </w:p>
+    <w:p/>
+    <w:p>
+      <w:proofErr w:type="spellStart"/>
+      <w:r>
+        <w:t>Dependencies</w:t>
+      </w:r>
+      <w:proofErr w:type="spellEnd"/>
+      <w:r>
+        <w:t xml:space="preserve"> am lokalen Rechner installieren:</w:t>
+      </w:r>
+    </w:p>
+    <w:p>
+      <w:pPr>
+        <w:rPr>
+          <w:lang w:val="es-419"/>
+        </w:rPr>
+      </w:pPr>
+      <w:r>
+        <w:rPr>
+          <w:lang w:val="es-419"/>
+        </w:rPr>
+        <w:t>Pip install -r requirements.t</w:t>
+      </w:r>
+      <w:r>
+        <w:rPr>
+          <w:lang w:val="es-419"/>
+        </w:rPr>
+        <w:t>xt</w:t>
+      </w:r>
+    </w:p>
+    <w:p>
+      <w:pPr>
+        <w:rPr>
+          <w:lang w:val="es-419"/>
+        </w:rPr>
+      </w:pPr>
+    </w:p>
+    <w:p>
+      <w:pPr>
+        <w:rPr>
+          <w:lang w:val="es-419"/>
+        </w:rPr>
+      </w:pPr>
+      <w:r>
+        <w:rPr>
+          <w:lang w:val="es-419"/>
+        </w:rPr>
+        <w:t>Flask-App starten:</w:t>
+      </w:r>
+    </w:p>
+    <w:p>
+      <w:pPr>
+        <w:rPr>
+          <w:lang w:val="de-AT"/>
+        </w:rPr>
+      </w:pPr>
+      <w:r>
+        <w:rPr>
+          <w:lang w:val="de-AT"/>
+        </w:rPr>
+        <w:t xml:space="preserve">Python.exe -m </w:t>
+      </w:r>
+      <w:proofErr w:type="spellStart"/>
+      <w:r>
+        <w:rPr>
+          <w:lang w:val="de-AT"/>
+        </w:rPr>
+        <w:t>flask</w:t>
+      </w:r>
+      <w:proofErr w:type="spellEnd"/>
+      <w:r>
+        <w:rPr>
+          <w:lang w:val="de-AT"/>
+        </w:rPr>
+        <w:t xml:space="preserve"> –</w:t>
+      </w:r>
+      <w:proofErr w:type="spellStart"/>
+      <w:r>
+        <w:rPr>
+          <w:lang w:val="de-AT"/>
+        </w:rPr>
+        <w:t>app</w:t>
+      </w:r>
+      <w:proofErr w:type="spellEnd"/>
+      <w:r>
+        <w:rPr>
+          <w:lang w:val="de-AT"/>
+        </w:rPr>
+        <w:t xml:space="preserve"> </w:t>
+      </w:r>
+      <w:proofErr w:type="spellStart"/>
+      <w:r>
+        <w:rPr>
+          <w:lang w:val="de-AT"/>
+        </w:rPr>
+        <w:t>main</w:t>
+      </w:r>
+      <w:proofErr w:type="spellEnd"/>
+      <w:r>
+        <w:rPr>
+          <w:lang w:val="de-AT"/>
+        </w:rPr>
+        <w:t xml:space="preserve"> </w:t>
+      </w:r>
+      <w:proofErr w:type="spellStart"/>
+      <w:r>
+        <w:rPr>
+          <w:lang w:val="de-AT"/>
+        </w:rPr>
         <w:t>run</w:t>
       </w:r>
       <w:proofErr w:type="spellEnd"/>
-    </w:p>
-    <w:p/>
-    <w:p>
-      <w:r>
-        <w:t>Die App läuft dann auf Port 5000.</w:t>
-      </w:r>
-    </w:p>
-    <w:p/>
+      <w:r>
+        <w:rPr>
+          <w:lang w:val="de-AT"/>
+        </w:rPr>
+        <w:t xml:space="preserve"> </w:t>
+      </w:r>
+    </w:p>
+    <w:p>
+      <w:pPr>
+        <w:rPr>
+          <w:lang w:val="de-AT"/>
+        </w:rPr>
+      </w:pPr>
+    </w:p>
+    <w:p>
+      <w:pPr>
+        <w:rPr>
+          <w:lang w:val="de-AT"/>
+        </w:rPr>
+      </w:pPr>
+      <w:r>
+        <w:rPr>
+          <w:lang w:val="de-AT"/>
+        </w:rPr>
+        <w:t>Die App läuft dann a</w:t>
+      </w:r>
+      <w:r>
+        <w:rPr>
+          <w:lang w:val="de-AT"/>
+        </w:rPr>
+        <w:t>uf Port 5000.</w:t>
+      </w:r>
+    </w:p>
+    <w:p>
+      <w:pPr>
+        <w:rPr>
+          <w:lang w:val="de-AT"/>
+        </w:rPr>
+      </w:pPr>
+    </w:p>
+    <w:p>
+      <w:pPr>
+        <w:rPr>
+          <w:lang w:val="de-AT"/>
+        </w:rPr>
+      </w:pPr>
+      <w:r>
+        <w:rPr>
+          <w:lang w:val="de-AT"/>
+        </w:rPr>
+        <w:t xml:space="preserve">Anmerkung: Die </w:t>
+      </w:r>
+      <w:proofErr w:type="spellStart"/>
+      <w:r>
+        <w:rPr>
+          <w:lang w:val="de-AT"/>
+        </w:rPr>
+        <w:t>Flask</w:t>
+      </w:r>
+      <w:proofErr w:type="spellEnd"/>
+      <w:r>
+        <w:rPr>
+          <w:lang w:val="de-AT"/>
+        </w:rPr>
+        <w:t xml:space="preserve"> App könnte man mit SSL starten, indem man die „</w:t>
+      </w:r>
+      <w:proofErr w:type="spellStart"/>
+      <w:r>
+        <w:rPr>
+          <w:lang w:val="de-AT"/>
+        </w:rPr>
+        <w:t>cert</w:t>
+      </w:r>
+      <w:proofErr w:type="spellEnd"/>
+      <w:r>
+        <w:rPr>
+          <w:lang w:val="de-AT"/>
+        </w:rPr>
+        <w:t>“ und „</w:t>
+      </w:r>
+      <w:proofErr w:type="spellStart"/>
+      <w:r>
+        <w:rPr>
+          <w:lang w:val="de-AT"/>
+        </w:rPr>
+        <w:t>key</w:t>
+      </w:r>
+      <w:proofErr w:type="spellEnd"/>
+      <w:r>
+        <w:rPr>
+          <w:lang w:val="de-AT"/>
+        </w:rPr>
+        <w:t>“ Parameter angibt, jedoch funktioniert dann das „</w:t>
+      </w:r>
+      <w:proofErr w:type="spellStart"/>
+      <w:r>
+        <w:rPr>
+          <w:lang w:val="de-AT"/>
+        </w:rPr>
+        <w:t>fetch</w:t>
+      </w:r>
+      <w:proofErr w:type="spellEnd"/>
+      <w:r>
+        <w:rPr>
+          <w:lang w:val="de-AT"/>
+        </w:rPr>
+        <w:t xml:space="preserve">“ in </w:t>
+      </w:r>
+      <w:proofErr w:type="spellStart"/>
+      <w:r>
+        <w:rPr>
+          <w:lang w:val="de-AT"/>
+        </w:rPr>
+        <w:t>Javascript</w:t>
+      </w:r>
+      <w:proofErr w:type="spellEnd"/>
+      <w:r>
+        <w:rPr>
+          <w:lang w:val="de-AT"/>
+        </w:rPr>
+        <w:t xml:space="preserve"> nicht mehr, da es keine Zertifikate ohne valide CA akzeptiert.</w:t>
+      </w:r>
+    </w:p>
+    <w:p>
+      <w:pPr>
+        <w:rPr>
+          <w:lang w:val="de-AT"/>
+        </w:rPr>
+      </w:pPr>
+    </w:p>
+    <w:p>
+      <w:pPr>
+        <w:rPr>
+          <w:lang w:val="de-AT"/>
+        </w:rPr>
+      </w:pPr>
+      <w:r>
+        <w:rPr>
+          <w:lang w:val="de-AT"/>
+        </w:rPr>
+        <w:t xml:space="preserve">Beispiel: </w:t>
+      </w:r>
+      <w:r>
+        <w:rPr>
+          <w:lang w:val="de-AT"/>
+        </w:rPr>
+        <w:t xml:space="preserve">Python.exe -m </w:t>
+      </w:r>
+      <w:proofErr w:type="spellStart"/>
+      <w:r>
+        <w:rPr>
+          <w:lang w:val="de-AT"/>
+        </w:rPr>
+        <w:t>flask</w:t>
+      </w:r>
+      <w:proofErr w:type="spellEnd"/>
+      <w:r>
+        <w:rPr>
+          <w:lang w:val="de-AT"/>
+        </w:rPr>
+        <w:t xml:space="preserve"> –</w:t>
+      </w:r>
+      <w:proofErr w:type="spellStart"/>
+      <w:r>
+        <w:rPr>
+          <w:lang w:val="de-AT"/>
+        </w:rPr>
+        <w:t>app</w:t>
+      </w:r>
+      <w:proofErr w:type="spellEnd"/>
+      <w:r>
+        <w:rPr>
+          <w:lang w:val="de-AT"/>
+        </w:rPr>
+        <w:t xml:space="preserve"> </w:t>
+      </w:r>
+      <w:proofErr w:type="spellStart"/>
+      <w:r>
+        <w:rPr>
+          <w:lang w:val="de-AT"/>
+        </w:rPr>
+        <w:t>main</w:t>
+      </w:r>
+      <w:proofErr w:type="spellEnd"/>
+      <w:r>
+        <w:rPr>
+          <w:lang w:val="de-AT"/>
+        </w:rPr>
+        <w:t xml:space="preserve"> </w:t>
+      </w:r>
+      <w:proofErr w:type="spellStart"/>
+      <w:r>
+        <w:rPr>
+          <w:lang w:val="de-AT"/>
+        </w:rPr>
+        <w:t>run</w:t>
+      </w:r>
+      <w:proofErr w:type="spellEnd"/>
+      <w:r>
+        <w:rPr>
+          <w:lang w:val="de-AT"/>
+        </w:rPr>
+        <w:t xml:space="preserve"> –</w:t>
+      </w:r>
+      <w:proofErr w:type="spellStart"/>
+      <w:r>
+        <w:rPr>
+          <w:lang w:val="de-AT"/>
+        </w:rPr>
+        <w:t>cert</w:t>
+      </w:r>
+      <w:proofErr w:type="spellEnd"/>
+      <w:r>
+        <w:rPr>
+          <w:lang w:val="de-AT"/>
+        </w:rPr>
+        <w:t xml:space="preserve"> domain.crt –</w:t>
+      </w:r>
+      <w:proofErr w:type="spellStart"/>
+      <w:r>
+        <w:rPr>
+          <w:lang w:val="de-AT"/>
+        </w:rPr>
+        <w:t>key</w:t>
+      </w:r>
+      <w:proofErr w:type="spellEnd"/>
+      <w:r>
+        <w:rPr>
+          <w:lang w:val="de-AT"/>
+        </w:rPr>
+        <w:t xml:space="preserve"> </w:t>
+      </w:r>
+      <w:proofErr w:type="spellStart"/>
+      <w:r>
+        <w:rPr>
+          <w:lang w:val="de-AT"/>
+        </w:rPr>
+        <w:t>domain.key</w:t>
+      </w:r>
+      <w:proofErr w:type="spellEnd"/>
+    </w:p>
+    <w:p>
+      <w:pPr>
+        <w:rPr>
+          <w:lang w:val="de-AT"/>
+        </w:rPr>
+      </w:pPr>
+    </w:p>
+    <w:p>
+      <w:pPr>
+        <w:rPr>
+          <w:lang w:val="de-AT"/>
+        </w:rPr>
+      </w:pPr>
+    </w:p>
     <w:p>
       <w:r>
         <w:t>Den Vite-Webserver starten:</w:t>
@@ -889,6 +1333,61 @@
         <w:t>.</w:t>
       </w:r>
     </w:p>
+    <w:p/>
+    <w:p>
+      <w:r>
+        <w:t>Zeitschätzung:</w:t>
+      </w:r>
+    </w:p>
+    <w:p/>
+    <w:p>
+      <w:r>
+        <w:t>Tabellen und Python ORM Models erstellen: 1 Stunde 8:20 – 9:20</w:t>
+      </w:r>
+    </w:p>
+    <w:p>
+      <w:r>
+        <w:t>Controller erstellen: 30 Minuten 9:30 – 10:00</w:t>
+      </w:r>
+    </w:p>
+    <w:p>
+      <w:r>
+        <w:t>Doku-Teil: 10 Minuten 10:00 – 10:10</w:t>
+      </w:r>
+    </w:p>
+    <w:p>
+      <w:r>
+        <w:t>Beispielwerte einpflegen: 15 Minuten 10:</w:t>
+      </w:r>
+      <w:r>
+        <w:t>1</w:t>
+      </w:r>
+      <w:r>
+        <w:t>0 – 10:</w:t>
+      </w:r>
+      <w:r>
+        <w:t>2</w:t>
+      </w:r>
+      <w:r>
+        <w:t>5</w:t>
+      </w:r>
+    </w:p>
+    <w:p>
+      <w:r>
+        <w:t>GUI Produktliste: 30 Minuten</w:t>
+      </w:r>
+    </w:p>
+    <w:p>
+      <w:r>
+        <w:t>Produkt Detailansicht: 30 Minuten</w:t>
+      </w:r>
+    </w:p>
+    <w:p>
+      <w:r>
+        <w:t>Warenkorb: 30 Minuten</w:t>
+      </w:r>
+    </w:p>
+    <w:p/>
     <w:sectPr>
       <w:headerReference w:type="default" r:id="rId8"/>
       <w:pgSz w:w="11909" w:h="16834"/>

</xml_diff>

<commit_message>
updated models of customer and order
</commit_message>
<xml_diff>
--- a/LAP-Doku.docx
+++ b/LAP-Doku.docx
@@ -889,502 +889,559 @@
       </w:r>
       <w:proofErr w:type="spellEnd"/>
       <w:r>
-        <w:t xml:space="preserve"> run</w:t>
+        <w:t xml:space="preserve"> </w:t>
+      </w:r>
+      <w:proofErr w:type="spellStart"/>
+      <w:r>
+        <w:t>run</w:t>
+      </w:r>
+      <w:proofErr w:type="spellEnd"/>
+      <w:r>
+        <w:t xml:space="preserve"> </w:t>
+      </w:r>
+    </w:p>
+    <w:p/>
+    <w:p/>
+    <w:p>
+      <w:pPr>
+        <w:ind w:left="720"/>
+      </w:pPr>
+    </w:p>
+    <w:p/>
+    <w:p>
+      <w:r>
+        <w:t>Die App läuft dann auf Port 5000.</w:t>
+      </w:r>
+    </w:p>
+    <w:p/>
+    <w:p>
+      <w:r>
+        <w:t>Option 2: Ohne virtuelles Environment starten</w:t>
+      </w:r>
+    </w:p>
+    <w:p/>
+    <w:p>
+      <w:proofErr w:type="spellStart"/>
+      <w:r>
+        <w:t>Dependencies</w:t>
+      </w:r>
+      <w:proofErr w:type="spellEnd"/>
+      <w:r>
+        <w:t xml:space="preserve"> am lokalen Rechner installieren:</w:t>
+      </w:r>
+    </w:p>
+    <w:p>
+      <w:pPr>
+        <w:rPr>
+          <w:lang w:val="es-419"/>
+        </w:rPr>
+      </w:pPr>
+      <w:r>
+        <w:rPr>
+          <w:lang w:val="es-419"/>
+        </w:rPr>
+        <w:t>Pip install -r requirements.t</w:t>
+      </w:r>
+      <w:r>
+        <w:rPr>
+          <w:lang w:val="es-419"/>
+        </w:rPr>
+        <w:t>xt</w:t>
+      </w:r>
+    </w:p>
+    <w:p>
+      <w:pPr>
+        <w:rPr>
+          <w:lang w:val="es-419"/>
+        </w:rPr>
+      </w:pPr>
+    </w:p>
+    <w:p>
+      <w:pPr>
+        <w:rPr>
+          <w:lang w:val="es-419"/>
+        </w:rPr>
+      </w:pPr>
+      <w:r>
+        <w:rPr>
+          <w:lang w:val="es-419"/>
+        </w:rPr>
+        <w:t>Flask-App starten:</w:t>
+      </w:r>
+    </w:p>
+    <w:p>
+      <w:pPr>
+        <w:rPr>
+          <w:lang w:val="de-AT"/>
+        </w:rPr>
+      </w:pPr>
+      <w:r>
+        <w:rPr>
+          <w:lang w:val="de-AT"/>
+        </w:rPr>
+        <w:t xml:space="preserve">Python.exe -m </w:t>
+      </w:r>
+      <w:proofErr w:type="spellStart"/>
+      <w:r>
+        <w:rPr>
+          <w:lang w:val="de-AT"/>
+        </w:rPr>
+        <w:t>flask</w:t>
+      </w:r>
+      <w:proofErr w:type="spellEnd"/>
+      <w:r>
+        <w:rPr>
+          <w:lang w:val="de-AT"/>
+        </w:rPr>
+        <w:t xml:space="preserve"> –</w:t>
+      </w:r>
+      <w:proofErr w:type="spellStart"/>
+      <w:r>
+        <w:rPr>
+          <w:lang w:val="de-AT"/>
+        </w:rPr>
+        <w:t>app</w:t>
+      </w:r>
+      <w:proofErr w:type="spellEnd"/>
+      <w:r>
+        <w:rPr>
+          <w:lang w:val="de-AT"/>
+        </w:rPr>
+        <w:t xml:space="preserve"> </w:t>
+      </w:r>
+      <w:proofErr w:type="spellStart"/>
+      <w:r>
+        <w:rPr>
+          <w:lang w:val="de-AT"/>
+        </w:rPr>
+        <w:t>main</w:t>
+      </w:r>
+      <w:proofErr w:type="spellEnd"/>
+      <w:r>
+        <w:rPr>
+          <w:lang w:val="de-AT"/>
+        </w:rPr>
+        <w:t xml:space="preserve"> </w:t>
+      </w:r>
+      <w:proofErr w:type="spellStart"/>
+      <w:r>
+        <w:rPr>
+          <w:lang w:val="de-AT"/>
+        </w:rPr>
+        <w:t>run</w:t>
+      </w:r>
+      <w:proofErr w:type="spellEnd"/>
+      <w:r>
+        <w:rPr>
+          <w:lang w:val="de-AT"/>
+        </w:rPr>
+        <w:t xml:space="preserve"> </w:t>
+      </w:r>
+    </w:p>
+    <w:p>
+      <w:pPr>
+        <w:rPr>
+          <w:lang w:val="de-AT"/>
+        </w:rPr>
+      </w:pPr>
+    </w:p>
+    <w:p>
+      <w:pPr>
+        <w:rPr>
+          <w:lang w:val="de-AT"/>
+        </w:rPr>
+      </w:pPr>
+      <w:r>
+        <w:rPr>
+          <w:lang w:val="de-AT"/>
+        </w:rPr>
+        <w:t>Die App läuft dann a</w:t>
+      </w:r>
+      <w:r>
+        <w:rPr>
+          <w:lang w:val="de-AT"/>
+        </w:rPr>
+        <w:t>uf Port 5000.</w:t>
+      </w:r>
+    </w:p>
+    <w:p>
+      <w:pPr>
+        <w:rPr>
+          <w:lang w:val="de-AT"/>
+        </w:rPr>
+      </w:pPr>
+    </w:p>
+    <w:p>
+      <w:pPr>
+        <w:rPr>
+          <w:lang w:val="de-AT"/>
+        </w:rPr>
+      </w:pPr>
+      <w:r>
+        <w:rPr>
+          <w:lang w:val="de-AT"/>
+        </w:rPr>
+        <w:t xml:space="preserve">Anmerkung: Die </w:t>
+      </w:r>
+      <w:proofErr w:type="spellStart"/>
+      <w:r>
+        <w:rPr>
+          <w:lang w:val="de-AT"/>
+        </w:rPr>
+        <w:t>Flask</w:t>
+      </w:r>
+      <w:proofErr w:type="spellEnd"/>
+      <w:r>
+        <w:rPr>
+          <w:lang w:val="de-AT"/>
+        </w:rPr>
+        <w:t xml:space="preserve"> App könnte man mit SSL starten, indem man die „</w:t>
+      </w:r>
+      <w:proofErr w:type="spellStart"/>
+      <w:r>
+        <w:rPr>
+          <w:lang w:val="de-AT"/>
+        </w:rPr>
+        <w:t>cert</w:t>
+      </w:r>
+      <w:proofErr w:type="spellEnd"/>
+      <w:r>
+        <w:rPr>
+          <w:lang w:val="de-AT"/>
+        </w:rPr>
+        <w:t>“ und „</w:t>
+      </w:r>
+      <w:proofErr w:type="spellStart"/>
+      <w:r>
+        <w:rPr>
+          <w:lang w:val="de-AT"/>
+        </w:rPr>
+        <w:t>key</w:t>
+      </w:r>
+      <w:proofErr w:type="spellEnd"/>
+      <w:r>
+        <w:rPr>
+          <w:lang w:val="de-AT"/>
+        </w:rPr>
+        <w:t>“ Parameter angibt, jedoch funktioniert dann das „</w:t>
+      </w:r>
+      <w:proofErr w:type="spellStart"/>
+      <w:r>
+        <w:rPr>
+          <w:lang w:val="de-AT"/>
+        </w:rPr>
+        <w:t>fetch</w:t>
+      </w:r>
+      <w:proofErr w:type="spellEnd"/>
+      <w:r>
+        <w:rPr>
+          <w:lang w:val="de-AT"/>
+        </w:rPr>
+        <w:t xml:space="preserve">“ in </w:t>
+      </w:r>
+      <w:proofErr w:type="spellStart"/>
+      <w:r>
+        <w:rPr>
+          <w:lang w:val="de-AT"/>
+        </w:rPr>
+        <w:t>Javascript</w:t>
+      </w:r>
+      <w:proofErr w:type="spellEnd"/>
+      <w:r>
+        <w:rPr>
+          <w:lang w:val="de-AT"/>
+        </w:rPr>
+        <w:t xml:space="preserve"> nicht mehr, da es keine Zertifikate ohne valide CA akzeptiert.</w:t>
+      </w:r>
+    </w:p>
+    <w:p>
+      <w:pPr>
+        <w:rPr>
+          <w:lang w:val="de-AT"/>
+        </w:rPr>
+      </w:pPr>
+    </w:p>
+    <w:p>
+      <w:pPr>
+        <w:rPr>
+          <w:lang w:val="de-AT"/>
+        </w:rPr>
+      </w:pPr>
+      <w:r>
+        <w:rPr>
+          <w:lang w:val="de-AT"/>
+        </w:rPr>
+        <w:t xml:space="preserve">Beispiel: </w:t>
+      </w:r>
+      <w:r>
+        <w:rPr>
+          <w:lang w:val="de-AT"/>
+        </w:rPr>
+        <w:t xml:space="preserve">Python.exe -m </w:t>
+      </w:r>
+      <w:proofErr w:type="spellStart"/>
+      <w:r>
+        <w:rPr>
+          <w:lang w:val="de-AT"/>
+        </w:rPr>
+        <w:t>flask</w:t>
+      </w:r>
+      <w:proofErr w:type="spellEnd"/>
+      <w:r>
+        <w:rPr>
+          <w:lang w:val="de-AT"/>
+        </w:rPr>
+        <w:t xml:space="preserve"> –</w:t>
+      </w:r>
+      <w:proofErr w:type="spellStart"/>
+      <w:r>
+        <w:rPr>
+          <w:lang w:val="de-AT"/>
+        </w:rPr>
+        <w:t>app</w:t>
+      </w:r>
+      <w:proofErr w:type="spellEnd"/>
+      <w:r>
+        <w:rPr>
+          <w:lang w:val="de-AT"/>
+        </w:rPr>
+        <w:t xml:space="preserve"> </w:t>
+      </w:r>
+      <w:proofErr w:type="spellStart"/>
+      <w:r>
+        <w:rPr>
+          <w:lang w:val="de-AT"/>
+        </w:rPr>
+        <w:t>main</w:t>
+      </w:r>
+      <w:proofErr w:type="spellEnd"/>
+      <w:r>
+        <w:rPr>
+          <w:lang w:val="de-AT"/>
+        </w:rPr>
+        <w:t xml:space="preserve"> </w:t>
+      </w:r>
+      <w:proofErr w:type="spellStart"/>
+      <w:r>
+        <w:rPr>
+          <w:lang w:val="de-AT"/>
+        </w:rPr>
+        <w:t>run</w:t>
+      </w:r>
+      <w:proofErr w:type="spellEnd"/>
+      <w:r>
+        <w:rPr>
+          <w:lang w:val="de-AT"/>
+        </w:rPr>
+        <w:t xml:space="preserve"> –</w:t>
+      </w:r>
+      <w:proofErr w:type="spellStart"/>
+      <w:r>
+        <w:rPr>
+          <w:lang w:val="de-AT"/>
+        </w:rPr>
+        <w:t>cert</w:t>
+      </w:r>
+      <w:proofErr w:type="spellEnd"/>
+      <w:r>
+        <w:rPr>
+          <w:lang w:val="de-AT"/>
+        </w:rPr>
+        <w:t xml:space="preserve"> domain.crt –</w:t>
+      </w:r>
+      <w:proofErr w:type="spellStart"/>
+      <w:r>
+        <w:rPr>
+          <w:lang w:val="de-AT"/>
+        </w:rPr>
+        <w:t>key</w:t>
+      </w:r>
+      <w:proofErr w:type="spellEnd"/>
+      <w:r>
+        <w:rPr>
+          <w:lang w:val="de-AT"/>
+        </w:rPr>
+        <w:t xml:space="preserve"> </w:t>
+      </w:r>
+      <w:proofErr w:type="spellStart"/>
+      <w:r>
+        <w:rPr>
+          <w:lang w:val="de-AT"/>
+        </w:rPr>
+        <w:t>domain.key</w:t>
       </w:r>
       <w:bookmarkStart w:id="14" w:name="_GoBack"/>
       <w:bookmarkEnd w:id="14"/>
+      <w:proofErr w:type="spellEnd"/>
+    </w:p>
+    <w:p>
+      <w:pPr>
+        <w:rPr>
+          <w:lang w:val="de-AT"/>
+        </w:rPr>
+      </w:pPr>
+    </w:p>
+    <w:p>
+      <w:pPr>
+        <w:rPr>
+          <w:lang w:val="de-AT"/>
+        </w:rPr>
+      </w:pPr>
+    </w:p>
+    <w:p>
+      <w:r>
+        <w:t>Den Vite-Webserver starten:</w:t>
+      </w:r>
+    </w:p>
+    <w:p>
+      <w:r>
+        <w:t xml:space="preserve">cd </w:t>
+      </w:r>
+      <w:proofErr w:type="spellStart"/>
+      <w:r>
+        <w:t>gui</w:t>
+      </w:r>
+      <w:proofErr w:type="spellEnd"/>
+    </w:p>
+    <w:p>
+      <w:proofErr w:type="spellStart"/>
+      <w:r>
+        <w:t>npm</w:t>
+      </w:r>
+      <w:proofErr w:type="spellEnd"/>
       <w:r>
         <w:t xml:space="preserve"> </w:t>
       </w:r>
-    </w:p>
-    <w:p/>
-    <w:p/>
-    <w:p>
-      <w:pPr>
-        <w:ind w:left="720"/>
-      </w:pPr>
-    </w:p>
-    <w:p/>
-    <w:p>
-      <w:r>
-        <w:t>Die App läuft dann auf Port 5000.</w:t>
-      </w:r>
-    </w:p>
-    <w:p/>
-    <w:p>
-      <w:r>
-        <w:t>Option 2: Ohne virtuelles Environment starten</w:t>
-      </w:r>
-    </w:p>
-    <w:p/>
-    <w:p>
-      <w:proofErr w:type="spellStart"/>
-      <w:r>
-        <w:t>Dependencies</w:t>
-      </w:r>
-      <w:proofErr w:type="spellEnd"/>
-      <w:r>
-        <w:t xml:space="preserve"> am lokalen Rechner installieren:</w:t>
-      </w:r>
-    </w:p>
-    <w:p>
-      <w:pPr>
-        <w:rPr>
-          <w:lang w:val="es-419"/>
-        </w:rPr>
-      </w:pPr>
-      <w:r>
-        <w:rPr>
-          <w:lang w:val="es-419"/>
-        </w:rPr>
-        <w:t>Pip install -r requirements.t</w:t>
-      </w:r>
-      <w:r>
-        <w:rPr>
-          <w:lang w:val="es-419"/>
-        </w:rPr>
-        <w:t>xt</w:t>
-      </w:r>
-    </w:p>
-    <w:p>
-      <w:pPr>
-        <w:rPr>
-          <w:lang w:val="es-419"/>
-        </w:rPr>
-      </w:pPr>
-    </w:p>
-    <w:p>
-      <w:pPr>
-        <w:rPr>
-          <w:lang w:val="es-419"/>
-        </w:rPr>
-      </w:pPr>
-      <w:r>
-        <w:rPr>
-          <w:lang w:val="es-419"/>
-        </w:rPr>
-        <w:t>Flask-App starten:</w:t>
-      </w:r>
-    </w:p>
-    <w:p>
-      <w:pPr>
-        <w:rPr>
-          <w:lang w:val="de-AT"/>
-        </w:rPr>
-      </w:pPr>
-      <w:r>
-        <w:rPr>
-          <w:lang w:val="de-AT"/>
-        </w:rPr>
-        <w:t xml:space="preserve">Python.exe -m </w:t>
-      </w:r>
-      <w:proofErr w:type="spellStart"/>
-      <w:r>
-        <w:rPr>
-          <w:lang w:val="de-AT"/>
-        </w:rPr>
-        <w:t>flask</w:t>
-      </w:r>
-      <w:proofErr w:type="spellEnd"/>
-      <w:r>
-        <w:rPr>
-          <w:lang w:val="de-AT"/>
-        </w:rPr>
-        <w:t xml:space="preserve"> –</w:t>
-      </w:r>
-      <w:proofErr w:type="spellStart"/>
-      <w:r>
-        <w:rPr>
-          <w:lang w:val="de-AT"/>
-        </w:rPr>
-        <w:t>app</w:t>
-      </w:r>
-      <w:proofErr w:type="spellEnd"/>
-      <w:r>
-        <w:rPr>
-          <w:lang w:val="de-AT"/>
-        </w:rPr>
+      <w:proofErr w:type="spellStart"/>
+      <w:r>
+        <w:t>run</w:t>
+      </w:r>
+      <w:proofErr w:type="spellEnd"/>
+      <w:r>
         <w:t xml:space="preserve"> </w:t>
       </w:r>
       <w:proofErr w:type="spellStart"/>
       <w:r>
-        <w:rPr>
-          <w:lang w:val="de-AT"/>
-        </w:rPr>
-        <w:t>main</w:t>
-      </w:r>
-      <w:proofErr w:type="spellEnd"/>
-      <w:r>
-        <w:rPr>
-          <w:lang w:val="de-AT"/>
-        </w:rPr>
+        <w:t>dev</w:t>
+      </w:r>
+      <w:proofErr w:type="spellEnd"/>
+    </w:p>
+    <w:p/>
+    <w:p>
+      <w:r>
+        <w:t xml:space="preserve">Der Vite-Webserver läuft dann auf Port </w:t>
+      </w:r>
+      <w:r>
+        <w:t>8080</w:t>
+      </w:r>
+      <w:r>
+        <w:t>.</w:t>
+      </w:r>
+    </w:p>
+    <w:p/>
+    <w:p>
+      <w:r>
+        <w:t>Zeitschätzung:</w:t>
+      </w:r>
+    </w:p>
+    <w:p/>
+    <w:p>
+      <w:r>
+        <w:t>Tabellen und Python ORM Models erstellen: 1 Stunde 8:20 – 9:20</w:t>
+      </w:r>
+    </w:p>
+    <w:p>
+      <w:r>
+        <w:t>Controller erstellen: 30 Minuten 9:30 – 10:00</w:t>
+      </w:r>
+    </w:p>
+    <w:p>
+      <w:r>
+        <w:t>Doku-Teil: 10 Minuten 10:00 – 10:10</w:t>
+      </w:r>
+    </w:p>
+    <w:p>
+      <w:r>
+        <w:t>Beispielwerte einpflegen: 15 Minuten 10:</w:t>
+      </w:r>
+      <w:r>
+        <w:t>1</w:t>
+      </w:r>
+      <w:r>
+        <w:t>0 – 10:</w:t>
+      </w:r>
+      <w:r>
+        <w:t>2</w:t>
+      </w:r>
+      <w:r>
+        <w:t>5</w:t>
+      </w:r>
+    </w:p>
+    <w:p>
+      <w:r>
+        <w:t>GUI Produktliste: 30 Minuten</w:t>
+      </w:r>
+      <w:r>
         <w:t xml:space="preserve"> </w:t>
       </w:r>
-      <w:proofErr w:type="spellStart"/>
-      <w:r>
-        <w:rPr>
-          <w:lang w:val="de-AT"/>
-        </w:rPr>
-        <w:t>run</w:t>
-      </w:r>
-      <w:proofErr w:type="spellEnd"/>
-      <w:r>
-        <w:rPr>
-          <w:lang w:val="de-AT"/>
-        </w:rPr>
-        <w:t xml:space="preserve"> </w:t>
-      </w:r>
-    </w:p>
-    <w:p>
-      <w:pPr>
-        <w:rPr>
-          <w:lang w:val="de-AT"/>
-        </w:rPr>
-      </w:pPr>
-    </w:p>
-    <w:p>
-      <w:pPr>
-        <w:rPr>
-          <w:lang w:val="de-AT"/>
-        </w:rPr>
-      </w:pPr>
-      <w:r>
-        <w:rPr>
-          <w:lang w:val="de-AT"/>
-        </w:rPr>
-        <w:t>Die App läuft dann a</w:t>
-      </w:r>
-      <w:r>
-        <w:rPr>
-          <w:lang w:val="de-AT"/>
-        </w:rPr>
-        <w:t>uf Port 5000.</w:t>
-      </w:r>
-    </w:p>
-    <w:p>
-      <w:pPr>
-        <w:rPr>
-          <w:lang w:val="de-AT"/>
-        </w:rPr>
-      </w:pPr>
-    </w:p>
-    <w:p>
-      <w:pPr>
-        <w:rPr>
-          <w:lang w:val="de-AT"/>
-        </w:rPr>
-      </w:pPr>
-      <w:r>
-        <w:rPr>
-          <w:lang w:val="de-AT"/>
-        </w:rPr>
-        <w:t xml:space="preserve">Anmerkung: Die </w:t>
-      </w:r>
-      <w:proofErr w:type="spellStart"/>
-      <w:r>
-        <w:rPr>
-          <w:lang w:val="de-AT"/>
-        </w:rPr>
-        <w:t>Flask</w:t>
-      </w:r>
-      <w:proofErr w:type="spellEnd"/>
-      <w:r>
-        <w:rPr>
-          <w:lang w:val="de-AT"/>
-        </w:rPr>
-        <w:t xml:space="preserve"> App könnte man mit SSL starten, indem man die „</w:t>
-      </w:r>
-      <w:proofErr w:type="spellStart"/>
-      <w:r>
-        <w:rPr>
-          <w:lang w:val="de-AT"/>
-        </w:rPr>
-        <w:t>cert</w:t>
-      </w:r>
-      <w:proofErr w:type="spellEnd"/>
-      <w:r>
-        <w:rPr>
-          <w:lang w:val="de-AT"/>
-        </w:rPr>
-        <w:t>“ und „</w:t>
-      </w:r>
-      <w:proofErr w:type="spellStart"/>
-      <w:r>
-        <w:rPr>
-          <w:lang w:val="de-AT"/>
-        </w:rPr>
-        <w:t>key</w:t>
-      </w:r>
-      <w:proofErr w:type="spellEnd"/>
-      <w:r>
-        <w:rPr>
-          <w:lang w:val="de-AT"/>
-        </w:rPr>
-        <w:t>“ Parameter angibt, jedoch funktioniert dann das „</w:t>
-      </w:r>
-      <w:proofErr w:type="spellStart"/>
-      <w:r>
-        <w:rPr>
-          <w:lang w:val="de-AT"/>
-        </w:rPr>
-        <w:t>fetch</w:t>
-      </w:r>
-      <w:proofErr w:type="spellEnd"/>
-      <w:r>
-        <w:rPr>
-          <w:lang w:val="de-AT"/>
-        </w:rPr>
-        <w:t xml:space="preserve">“ in </w:t>
-      </w:r>
-      <w:proofErr w:type="spellStart"/>
-      <w:r>
-        <w:rPr>
-          <w:lang w:val="de-AT"/>
-        </w:rPr>
-        <w:t>Javascript</w:t>
-      </w:r>
-      <w:proofErr w:type="spellEnd"/>
-      <w:r>
-        <w:rPr>
-          <w:lang w:val="de-AT"/>
-        </w:rPr>
-        <w:t xml:space="preserve"> nicht mehr, da es keine Zertifikate ohne valide CA akzeptiert.</w:t>
-      </w:r>
-    </w:p>
-    <w:p>
-      <w:pPr>
-        <w:rPr>
-          <w:lang w:val="de-AT"/>
-        </w:rPr>
-      </w:pPr>
-    </w:p>
-    <w:p>
-      <w:pPr>
-        <w:rPr>
-          <w:lang w:val="de-AT"/>
-        </w:rPr>
-      </w:pPr>
-      <w:r>
-        <w:rPr>
-          <w:lang w:val="de-AT"/>
-        </w:rPr>
-        <w:t xml:space="preserve">Beispiel: </w:t>
-      </w:r>
-      <w:r>
-        <w:rPr>
-          <w:lang w:val="de-AT"/>
-        </w:rPr>
-        <w:t xml:space="preserve">Python.exe -m </w:t>
-      </w:r>
-      <w:proofErr w:type="spellStart"/>
-      <w:r>
-        <w:rPr>
-          <w:lang w:val="de-AT"/>
-        </w:rPr>
-        <w:t>flask</w:t>
-      </w:r>
-      <w:proofErr w:type="spellEnd"/>
-      <w:r>
-        <w:rPr>
-          <w:lang w:val="de-AT"/>
-        </w:rPr>
-        <w:t xml:space="preserve"> –</w:t>
-      </w:r>
-      <w:proofErr w:type="spellStart"/>
-      <w:r>
-        <w:rPr>
-          <w:lang w:val="de-AT"/>
-        </w:rPr>
-        <w:t>app</w:t>
-      </w:r>
-      <w:proofErr w:type="spellEnd"/>
-      <w:r>
-        <w:rPr>
-          <w:lang w:val="de-AT"/>
-        </w:rPr>
-        <w:t xml:space="preserve"> </w:t>
-      </w:r>
-      <w:proofErr w:type="spellStart"/>
-      <w:r>
-        <w:rPr>
-          <w:lang w:val="de-AT"/>
-        </w:rPr>
-        <w:t>main</w:t>
-      </w:r>
-      <w:proofErr w:type="spellEnd"/>
-      <w:r>
-        <w:rPr>
-          <w:lang w:val="de-AT"/>
-        </w:rPr>
-        <w:t xml:space="preserve"> </w:t>
-      </w:r>
-      <w:proofErr w:type="spellStart"/>
-      <w:r>
-        <w:rPr>
-          <w:lang w:val="de-AT"/>
-        </w:rPr>
-        <w:t>run</w:t>
-      </w:r>
-      <w:proofErr w:type="spellEnd"/>
-      <w:r>
-        <w:rPr>
-          <w:lang w:val="de-AT"/>
-        </w:rPr>
-        <w:t xml:space="preserve"> –</w:t>
-      </w:r>
-      <w:proofErr w:type="spellStart"/>
-      <w:r>
-        <w:rPr>
-          <w:lang w:val="de-AT"/>
-        </w:rPr>
-        <w:t>cert</w:t>
-      </w:r>
-      <w:proofErr w:type="spellEnd"/>
-      <w:r>
-        <w:rPr>
-          <w:lang w:val="de-AT"/>
-        </w:rPr>
-        <w:t xml:space="preserve"> domain.crt –</w:t>
-      </w:r>
-      <w:proofErr w:type="spellStart"/>
-      <w:r>
-        <w:rPr>
-          <w:lang w:val="de-AT"/>
-        </w:rPr>
-        <w:t>key</w:t>
-      </w:r>
-      <w:proofErr w:type="spellEnd"/>
-      <w:r>
-        <w:rPr>
-          <w:lang w:val="de-AT"/>
-        </w:rPr>
-        <w:t xml:space="preserve"> </w:t>
-      </w:r>
-      <w:proofErr w:type="spellStart"/>
-      <w:r>
-        <w:rPr>
-          <w:lang w:val="de-AT"/>
-        </w:rPr>
-        <w:t>domain.key</w:t>
-      </w:r>
-      <w:proofErr w:type="spellEnd"/>
-    </w:p>
-    <w:p>
-      <w:pPr>
-        <w:rPr>
-          <w:lang w:val="de-AT"/>
-        </w:rPr>
-      </w:pPr>
-    </w:p>
-    <w:p>
-      <w:pPr>
-        <w:rPr>
-          <w:lang w:val="de-AT"/>
-        </w:rPr>
-      </w:pPr>
-    </w:p>
-    <w:p>
-      <w:r>
-        <w:t>Den Vite-Webserver starten:</w:t>
-      </w:r>
-    </w:p>
-    <w:p>
-      <w:r>
-        <w:t xml:space="preserve">cd </w:t>
-      </w:r>
-      <w:proofErr w:type="spellStart"/>
-      <w:r>
-        <w:t>gui</w:t>
-      </w:r>
-      <w:proofErr w:type="spellEnd"/>
-    </w:p>
-    <w:p>
-      <w:proofErr w:type="spellStart"/>
-      <w:r>
-        <w:t>npm</w:t>
-      </w:r>
-      <w:proofErr w:type="spellEnd"/>
-      <w:r>
-        <w:t xml:space="preserve"> </w:t>
-      </w:r>
-      <w:proofErr w:type="spellStart"/>
-      <w:r>
-        <w:t>run</w:t>
-      </w:r>
-      <w:proofErr w:type="spellEnd"/>
-      <w:r>
-        <w:t xml:space="preserve"> </w:t>
-      </w:r>
-      <w:proofErr w:type="spellStart"/>
-      <w:r>
-        <w:t>dev</w:t>
-      </w:r>
-      <w:proofErr w:type="spellEnd"/>
-    </w:p>
-    <w:p/>
-    <w:p>
-      <w:r>
-        <w:t xml:space="preserve">Der Vite-Webserver läuft dann auf Port </w:t>
-      </w:r>
-      <w:r>
-        <w:t>8080</w:t>
-      </w:r>
-      <w:r>
-        <w:t>.</w:t>
-      </w:r>
-    </w:p>
-    <w:p/>
-    <w:p>
-      <w:r>
-        <w:t>Zeitschätzung:</w:t>
-      </w:r>
-    </w:p>
-    <w:p/>
-    <w:p>
-      <w:r>
-        <w:t>Tabellen und Python ORM Models erstellen: 1 Stunde 8:20 – 9:20</w:t>
-      </w:r>
-    </w:p>
-    <w:p>
-      <w:r>
-        <w:t>Controller erstellen: 30 Minuten 9:30 – 10:00</w:t>
-      </w:r>
-    </w:p>
-    <w:p>
-      <w:r>
-        <w:t>Doku-Teil: 10 Minuten 10:00 – 10:10</w:t>
-      </w:r>
-    </w:p>
-    <w:p>
-      <w:r>
-        <w:t>Beispielwerte einpflegen: 15 Minuten 10:</w:t>
-      </w:r>
-      <w:r>
-        <w:t>1</w:t>
-      </w:r>
-      <w:r>
-        <w:t>0 – 10:</w:t>
-      </w:r>
-      <w:r>
-        <w:t>2</w:t>
-      </w:r>
-      <w:r>
-        <w:t>5</w:t>
-      </w:r>
-    </w:p>
-    <w:p>
-      <w:r>
-        <w:t>GUI Produktliste: 30 Minuten</w:t>
-      </w:r>
-    </w:p>
-    <w:p>
-      <w:r>
-        <w:t>Produkt Detailansicht: 30 Minuten</w:t>
-      </w:r>
-    </w:p>
-    <w:p>
-      <w:r>
-        <w:t>Warenkorb: 30 Minuten</w:t>
+      <w:r>
+        <w:t>10:30 – 11:00</w:t>
+      </w:r>
+    </w:p>
+    <w:p>
+      <w:r>
+        <w:t xml:space="preserve">Produkt Detailansicht: </w:t>
+      </w:r>
+      <w:proofErr w:type="gramStart"/>
+      <w:r>
+        <w:t xml:space="preserve">15 </w:t>
+      </w:r>
+      <w:r>
+        <w:t xml:space="preserve"> Minuten</w:t>
+      </w:r>
+      <w:proofErr w:type="gramEnd"/>
+      <w:r>
+        <w:t xml:space="preserve"> 11:00 - 11:15</w:t>
+      </w:r>
+    </w:p>
+    <w:p>
+      <w:r>
+        <w:t>Warenkorb</w:t>
+      </w:r>
+      <w:r>
+        <w:t xml:space="preserve"> Ansicht</w:t>
+      </w:r>
+      <w:r>
+        <w:t xml:space="preserve">: </w:t>
+      </w:r>
+      <w:r>
+        <w:t xml:space="preserve">15 </w:t>
+      </w:r>
+      <w:proofErr w:type="gramStart"/>
+      <w:r>
+        <w:t>Minuten</w:t>
+      </w:r>
+      <w:r>
+        <w:t xml:space="preserve">  11:15</w:t>
+      </w:r>
+      <w:proofErr w:type="gramEnd"/>
+      <w:r>
+        <w:t xml:space="preserve"> – 11:30</w:t>
+      </w:r>
+    </w:p>
+    <w:p>
+      <w:r>
+        <w:t>Bestell-Funktionalität: 1 Stunde</w:t>
+      </w:r>
+    </w:p>
+    <w:p>
+      <w:r>
+        <w:t>E-Mail-Erstellung: 1 Stunde</w:t>
+      </w:r>
+    </w:p>
+    <w:p>
+      <w:r>
+        <w:t>Statistiken API + View: 1 Stunde</w:t>
       </w:r>
     </w:p>
     <w:p/>

</xml_diff>

<commit_message>
added top/worst selling statistics
</commit_message>
<xml_diff>
--- a/LAP-Doku.docx
+++ b/LAP-Doku.docx
@@ -192,6 +192,17 @@
       <w:r>
         <w:t>-App starten zu können, müssen die notwendigen PIP-Packages installiert werden.</w:t>
       </w:r>
+      <w:r>
+        <w:t xml:space="preserve"> Man kann sie auch in einem virtuellen Environment installieren und dort die </w:t>
+      </w:r>
+      <w:proofErr w:type="spellStart"/>
+      <w:r>
+        <w:t>Flask</w:t>
+      </w:r>
+      <w:proofErr w:type="spellEnd"/>
+      <w:r>
+        <w:t>-App starten.</w:t>
+      </w:r>
     </w:p>
     <w:p/>
     <w:p>
@@ -623,6 +634,9 @@
     <w:p/>
     <w:p/>
     <w:p>
+      <w:pPr>
+        <w:pStyle w:val="berschrift3"/>
+      </w:pPr>
       <w:r>
         <w:t>MySQL</w:t>
       </w:r>
@@ -652,12 +666,19 @@
     </w:p>
     <w:p/>
     <w:p>
+      <w:pPr>
+        <w:pStyle w:val="berschrift3"/>
+      </w:pPr>
       <w:r>
         <w:t>Datenbank erstellen</w:t>
       </w:r>
     </w:p>
     <w:p/>
-    <w:p>
+    <w:p/>
+    <w:p>
+      <w:r>
+        <w:t xml:space="preserve">Die </w:t>
+      </w:r>
       <w:r>
         <w:t>Datenbank „</w:t>
       </w:r>
@@ -667,7 +688,19 @@
       </w:r>
       <w:proofErr w:type="spellEnd"/>
       <w:r>
-        <w:t xml:space="preserve">“ gemäß der Datei </w:t>
+        <w:t xml:space="preserve">“ </w:t>
+      </w:r>
+      <w:r>
+        <w:t xml:space="preserve">habe ich </w:t>
+      </w:r>
+      <w:r>
+        <w:t xml:space="preserve">gemäß </w:t>
+      </w:r>
+      <w:r>
+        <w:t xml:space="preserve">dem ER-Diagramm erstellt und die SQL-Statements in </w:t>
+      </w:r>
+      <w:r>
+        <w:t xml:space="preserve">der Datei </w:t>
       </w:r>
       <w:proofErr w:type="spellStart"/>
       <w:r>
@@ -675,7 +708,16 @@
       </w:r>
       <w:proofErr w:type="spellEnd"/>
       <w:r>
-        <w:t xml:space="preserve"> erstellen. </w:t>
+        <w:t xml:space="preserve"> </w:t>
+      </w:r>
+      <w:r>
+        <w:t>gespeichert</w:t>
+      </w:r>
+      <w:r>
+        <w:t xml:space="preserve">. </w:t>
+      </w:r>
+      <w:r>
+        <w:t xml:space="preserve">Der </w:t>
       </w:r>
       <w:r>
         <w:t>Benutzer</w:t>
@@ -689,7 +731,16 @@
       </w:r>
       <w:proofErr w:type="spellEnd"/>
       <w:r>
-        <w:t xml:space="preserve">“ mit allen Berechtigungen erstellen (Passwort siehe </w:t>
+        <w:t xml:space="preserve">“ </w:t>
+      </w:r>
+      <w:r>
+        <w:t>hat alle Berechtigungen</w:t>
+      </w:r>
+      <w:r>
+        <w:t xml:space="preserve"> </w:t>
+      </w:r>
+      <w:r>
+        <w:t xml:space="preserve">(Passwort siehe </w:t>
       </w:r>
       <w:proofErr w:type="spellStart"/>
       <w:r>
@@ -702,19 +753,25 @@
     </w:p>
     <w:p/>
     <w:p>
+      <w:pPr>
+        <w:pStyle w:val="berschrift2"/>
+      </w:pPr>
       <w:proofErr w:type="spellStart"/>
       <w:r>
         <w:t>Flask</w:t>
       </w:r>
       <w:proofErr w:type="spellEnd"/>
       <w:r>
-        <w:t>-App starten:</w:t>
-      </w:r>
-    </w:p>
-    <w:p/>
-    <w:p>
-      <w:r>
-        <w:t>Option 1: Virtuelles Environment:</w:t>
+        <w:t>-App starten</w:t>
+      </w:r>
+    </w:p>
+    <w:p/>
+    <w:p>
+      <w:pPr>
+        <w:pStyle w:val="berschrift3"/>
+      </w:pPr>
+      <w:r>
+        <w:t>Option 1: Virtuelles Environment</w:t>
       </w:r>
     </w:p>
     <w:p/>
@@ -910,11 +967,15 @@
     <w:p/>
     <w:p>
       <w:r>
+        <w:lastRenderedPageBreak/>
         <w:t>Die App läuft dann auf Port 5000.</w:t>
       </w:r>
     </w:p>
     <w:p/>
     <w:p>
+      <w:pPr>
+        <w:pStyle w:val="berschrift3"/>
+      </w:pPr>
       <w:r>
         <w:t>Option 2: Ohne virtuelles Environment starten</w:t>
       </w:r>
@@ -1269,180 +1330,193 @@
           <w:lang w:val="de-AT"/>
         </w:rPr>
         <w:t>domain.key</w:t>
+      </w:r>
+      <w:proofErr w:type="spellEnd"/>
+    </w:p>
+    <w:p>
+      <w:pPr>
+        <w:rPr>
+          <w:lang w:val="de-AT"/>
+        </w:rPr>
+      </w:pPr>
+    </w:p>
+    <w:p>
+      <w:pPr>
+        <w:rPr>
+          <w:lang w:val="de-AT"/>
+        </w:rPr>
+      </w:pPr>
+    </w:p>
+    <w:p>
+      <w:pPr>
+        <w:pStyle w:val="berschrift2"/>
+      </w:pPr>
+      <w:r>
+        <w:t>Den Vite-Webserver starten:</w:t>
+      </w:r>
+    </w:p>
+    <w:p>
+      <w:r>
+        <w:t xml:space="preserve">cd </w:t>
+      </w:r>
+      <w:proofErr w:type="spellStart"/>
+      <w:r>
+        <w:t>gui</w:t>
+      </w:r>
+      <w:proofErr w:type="spellEnd"/>
+    </w:p>
+    <w:p>
+      <w:proofErr w:type="spellStart"/>
+      <w:r>
+        <w:t>npm</w:t>
+      </w:r>
+      <w:proofErr w:type="spellEnd"/>
+      <w:r>
+        <w:t xml:space="preserve"> </w:t>
+      </w:r>
+      <w:proofErr w:type="spellStart"/>
+      <w:r>
+        <w:t>run</w:t>
+      </w:r>
+      <w:proofErr w:type="spellEnd"/>
+      <w:r>
+        <w:t xml:space="preserve"> </w:t>
+      </w:r>
+      <w:proofErr w:type="spellStart"/>
+      <w:r>
+        <w:t>dev</w:t>
+      </w:r>
+      <w:proofErr w:type="spellEnd"/>
+    </w:p>
+    <w:p/>
+    <w:p>
+      <w:r>
+        <w:t xml:space="preserve">Der Vite-Webserver läuft dann auf Port </w:t>
+      </w:r>
+      <w:r>
+        <w:t>8080</w:t>
+      </w:r>
+      <w:r>
+        <w:t>.</w:t>
+      </w:r>
+    </w:p>
+    <w:p/>
+    <w:p>
+      <w:r>
+        <w:t>Zeitschätzung:</w:t>
+      </w:r>
+    </w:p>
+    <w:p/>
+    <w:p>
+      <w:r>
+        <w:t>Tabellen und Python ORM Models erstellen: 1 Stunde 8:20 – 9:20</w:t>
+      </w:r>
+    </w:p>
+    <w:p>
+      <w:r>
+        <w:t>Controller erstellen: 30 Minuten 9:30 – 10:00</w:t>
+      </w:r>
+    </w:p>
+    <w:p>
+      <w:r>
+        <w:t>Doku-Teil: 10 Minuten 10:00 – 10:10</w:t>
+      </w:r>
+    </w:p>
+    <w:p>
+      <w:r>
+        <w:t>Beispielwerte einpflegen: 15 Minuten 10:</w:t>
+      </w:r>
+      <w:r>
+        <w:t>1</w:t>
+      </w:r>
+      <w:r>
+        <w:t>0 – 10:</w:t>
+      </w:r>
+      <w:r>
+        <w:t>2</w:t>
+      </w:r>
+      <w:r>
+        <w:t>5</w:t>
+      </w:r>
+    </w:p>
+    <w:p>
+      <w:r>
+        <w:t>GUI Produktliste: 30 Minuten</w:t>
+      </w:r>
+      <w:r>
+        <w:t xml:space="preserve"> </w:t>
+      </w:r>
+      <w:r>
+        <w:t>10:30 – 11:00</w:t>
+      </w:r>
+    </w:p>
+    <w:p>
+      <w:r>
+        <w:t xml:space="preserve">Produkt Detailansicht: </w:t>
+      </w:r>
+      <w:proofErr w:type="gramStart"/>
+      <w:r>
+        <w:t xml:space="preserve">15 </w:t>
+      </w:r>
+      <w:r>
+        <w:t xml:space="preserve"> Minuten</w:t>
+      </w:r>
+      <w:proofErr w:type="gramEnd"/>
+      <w:r>
+        <w:t xml:space="preserve"> 11:00 - 11:15</w:t>
+      </w:r>
+    </w:p>
+    <w:p>
+      <w:r>
+        <w:t>Warenkorb</w:t>
+      </w:r>
+      <w:r>
+        <w:t xml:space="preserve"> Ansicht</w:t>
+      </w:r>
+      <w:r>
+        <w:t xml:space="preserve">: </w:t>
+      </w:r>
+      <w:r>
+        <w:t>45</w:t>
+      </w:r>
+      <w:r>
+        <w:t xml:space="preserve"> </w:t>
+      </w:r>
+      <w:proofErr w:type="gramStart"/>
+      <w:r>
+        <w:t>Minuten</w:t>
+      </w:r>
+      <w:r>
+        <w:t xml:space="preserve">  11:15</w:t>
+      </w:r>
+      <w:proofErr w:type="gramEnd"/>
+      <w:r>
+        <w:t xml:space="preserve"> – </w:t>
+      </w:r>
+      <w:r>
+        <w:t>12:00</w:t>
+      </w:r>
+    </w:p>
+    <w:p>
+      <w:r>
+        <w:t xml:space="preserve">Bestell-Funktionalität: </w:t>
+      </w:r>
+      <w:r>
+        <w:t>2</w:t>
+      </w:r>
+      <w:r>
+        <w:t xml:space="preserve"> Stunde</w:t>
+      </w:r>
+      <w:r>
+        <w:t>n 13:00 – 15:00</w:t>
+      </w:r>
+    </w:p>
+    <w:p>
+      <w:r>
+        <w:t>Statistiken API + View: 1 Stunde</w:t>
       </w:r>
       <w:bookmarkStart w:id="14" w:name="_GoBack"/>
       <w:bookmarkEnd w:id="14"/>
-      <w:proofErr w:type="spellEnd"/>
-    </w:p>
-    <w:p>
-      <w:pPr>
-        <w:rPr>
-          <w:lang w:val="de-AT"/>
-        </w:rPr>
-      </w:pPr>
-    </w:p>
-    <w:p>
-      <w:pPr>
-        <w:rPr>
-          <w:lang w:val="de-AT"/>
-        </w:rPr>
-      </w:pPr>
-    </w:p>
-    <w:p>
-      <w:r>
-        <w:t>Den Vite-Webserver starten:</w:t>
-      </w:r>
-    </w:p>
-    <w:p>
-      <w:r>
-        <w:t xml:space="preserve">cd </w:t>
-      </w:r>
-      <w:proofErr w:type="spellStart"/>
-      <w:r>
-        <w:t>gui</w:t>
-      </w:r>
-      <w:proofErr w:type="spellEnd"/>
-    </w:p>
-    <w:p>
-      <w:proofErr w:type="spellStart"/>
-      <w:r>
-        <w:t>npm</w:t>
-      </w:r>
-      <w:proofErr w:type="spellEnd"/>
-      <w:r>
-        <w:t xml:space="preserve"> </w:t>
-      </w:r>
-      <w:proofErr w:type="spellStart"/>
-      <w:r>
-        <w:t>run</w:t>
-      </w:r>
-      <w:proofErr w:type="spellEnd"/>
-      <w:r>
-        <w:t xml:space="preserve"> </w:t>
-      </w:r>
-      <w:proofErr w:type="spellStart"/>
-      <w:r>
-        <w:t>dev</w:t>
-      </w:r>
-      <w:proofErr w:type="spellEnd"/>
-    </w:p>
-    <w:p/>
-    <w:p>
-      <w:r>
-        <w:t xml:space="preserve">Der Vite-Webserver läuft dann auf Port </w:t>
-      </w:r>
-      <w:r>
-        <w:t>8080</w:t>
-      </w:r>
-      <w:r>
-        <w:t>.</w:t>
-      </w:r>
-    </w:p>
-    <w:p/>
-    <w:p>
-      <w:r>
-        <w:t>Zeitschätzung:</w:t>
-      </w:r>
-    </w:p>
-    <w:p/>
-    <w:p>
-      <w:r>
-        <w:t>Tabellen und Python ORM Models erstellen: 1 Stunde 8:20 – 9:20</w:t>
-      </w:r>
-    </w:p>
-    <w:p>
-      <w:r>
-        <w:t>Controller erstellen: 30 Minuten 9:30 – 10:00</w:t>
-      </w:r>
-    </w:p>
-    <w:p>
-      <w:r>
-        <w:t>Doku-Teil: 10 Minuten 10:00 – 10:10</w:t>
-      </w:r>
-    </w:p>
-    <w:p>
-      <w:r>
-        <w:t>Beispielwerte einpflegen: 15 Minuten 10:</w:t>
-      </w:r>
-      <w:r>
-        <w:t>1</w:t>
-      </w:r>
-      <w:r>
-        <w:t>0 – 10:</w:t>
-      </w:r>
-      <w:r>
-        <w:t>2</w:t>
-      </w:r>
-      <w:r>
-        <w:t>5</w:t>
-      </w:r>
-    </w:p>
-    <w:p>
-      <w:r>
-        <w:t>GUI Produktliste: 30 Minuten</w:t>
-      </w:r>
-      <w:r>
-        <w:t xml:space="preserve"> </w:t>
-      </w:r>
-      <w:r>
-        <w:t>10:30 – 11:00</w:t>
-      </w:r>
-    </w:p>
-    <w:p>
-      <w:r>
-        <w:t xml:space="preserve">Produkt Detailansicht: </w:t>
-      </w:r>
-      <w:proofErr w:type="gramStart"/>
-      <w:r>
-        <w:t xml:space="preserve">15 </w:t>
-      </w:r>
-      <w:r>
-        <w:t xml:space="preserve"> Minuten</w:t>
-      </w:r>
-      <w:proofErr w:type="gramEnd"/>
-      <w:r>
-        <w:t xml:space="preserve"> 11:00 - 11:15</w:t>
-      </w:r>
-    </w:p>
-    <w:p>
-      <w:r>
-        <w:t>Warenkorb</w:t>
-      </w:r>
-      <w:r>
-        <w:t xml:space="preserve"> Ansicht</w:t>
-      </w:r>
-      <w:r>
-        <w:t xml:space="preserve">: </w:t>
-      </w:r>
-      <w:r>
-        <w:t xml:space="preserve">15 </w:t>
-      </w:r>
-      <w:proofErr w:type="gramStart"/>
-      <w:r>
-        <w:t>Minuten</w:t>
-      </w:r>
-      <w:r>
-        <w:t xml:space="preserve">  11:15</w:t>
-      </w:r>
-      <w:proofErr w:type="gramEnd"/>
-      <w:r>
-        <w:t xml:space="preserve"> – 11:30</w:t>
-      </w:r>
-    </w:p>
-    <w:p>
-      <w:r>
-        <w:t>Bestell-Funktionalität: 1 Stunde</w:t>
-      </w:r>
-    </w:p>
-    <w:p>
-      <w:r>
-        <w:t>E-Mail-Erstellung: 1 Stunde</w:t>
-      </w:r>
-    </w:p>
-    <w:p>
-      <w:r>
-        <w:t>Statistiken API + View: 1 Stunde</w:t>
-      </w:r>
     </w:p>
     <w:p/>
     <w:sectPr>

</xml_diff>